<commit_message>
done tuan 3 more
</commit_message>
<xml_diff>
--- a/tuan 5.docx
+++ b/tuan 5.docx
@@ -88,6 +88,140 @@
         <w:pStyle w:val="Heading1"/>
       </w:pPr>
       <w:r>
+        <w:t>2.</w:t>
+      </w:r>
+      <w:r>
+        <w:t xml:space="preserve"> Thiết kế thông điệp marketing cần chú ý đến những điều quan trọng nào?</w:t>
+      </w:r>
+    </w:p>
+    <w:p>
+      <w:r>
+        <w:t>5 yếu tố quan trọng trong truyền thông quảng cáo</w:t>
+      </w:r>
+    </w:p>
+    <w:p>
+      <w:pPr>
+        <w:pStyle w:val="Heading2"/>
+      </w:pPr>
+      <w:r>
+        <w:lastRenderedPageBreak/>
+        <w:t>Sự liên quan</w:t>
+      </w:r>
+    </w:p>
+    <w:p>
+      <w:r>
+        <w:t>Khách hàng của bạn sẽ chú ý đến bạn, khi thông điệp marketing của bạn liên quan đến lợi ích của họ. Các nhà tiếp thị chuyên nghiệp họ biết rằng bán lợi ích sản phẩm chứ không phải là các tính năng của sản phẩm. Tức là bạn đang nói về nhu cầu của khách hàng chứ không phải nói về bản thân bạn.</w:t>
+      </w:r>
+    </w:p>
+    <w:p>
+      <w:r>
+        <w:t>Hầu hết mọi người bị lẫn lộn giữa các 2 yếu tố này, đó là lợi ích của khách hàng và tính năng của sản phẩm. Thường các quảng cáo nói quá nhiều về tính năng sản phẩm để khách hàng phải tự nhận ra lợi ích. Vì vậy? Tại sao bạn không truyền đạt thằng vào vấn đề chính. Là khách hàng của bạn sẽ được gì?</w:t>
+      </w:r>
+    </w:p>
+    <w:p>
+      <w:pPr>
+        <w:pStyle w:val="Heading2"/>
+      </w:pPr>
+      <w:r>
+        <w:t>Sự tín nhiệm</w:t>
+      </w:r>
+    </w:p>
+    <w:p>
+      <w:r>
+        <w:t>Bất cứ ai cũng sẽ mua một sản phẩm hoặc dịch vụ nếu nó là tốt nhất. Người tiêu dùng muốn biết lợi ích họ đạt được khi họ trả tiền cho việc mua sản phẩm đó của bạn, hãy chắc chắn họ nhận được sự đảm bảo về chất lượng đó, với một niềm tin tuyệt đối.</w:t>
+      </w:r>
+    </w:p>
+    <w:p>
+      <w:r>
+        <w:t>Để có sự tin tưởng đó, hãy sử dụng 1 chuyên gia trong lĩnh vực của bạn, hoặc người nổi tiếng đến ủng hộ sản phẩm của bạn. Danh sách các giải thưởng hoặc bằng cấp mà bạn đã đạt được với chất lượng sản phẩm hoặc dịch vụ, cũng là yếu tố tốt nắm lấy sự chú ý của khách hàng.</w:t>
+      </w:r>
+    </w:p>
+    <w:p>
+      <w:r>
+        <w:t>Sự tín nhiệm trong truyền thông giống như việc gieo niềm tin vào trong tâm trí khách hàng. Để họ trở thành những khách hàng trung thành, và có niềm tin lớn khi sử dụng sản phẩm và dịch vụ của bạn.</w:t>
+      </w:r>
+    </w:p>
+    <w:p>
+      <w:pPr>
+        <w:pStyle w:val="Heading2"/>
+      </w:pPr>
+      <w:r>
+        <w:t>Tiêu đề</w:t>
+      </w:r>
+    </w:p>
+    <w:p>
+      <w:r>
+        <w:t>Có rất nhiều công ty và doanh nghiệp khác, cũng đang truyền thông và marketing, không phải duy nhất bạn đang làm việc đó. Điều đó dẫn đến rất nhiều, rất nhiều tiêu đề khác nhau mà khách hàng của bạn sẽ tiếp xúc hàng ngày.</w:t>
+      </w:r>
+    </w:p>
+    <w:p>
+      <w:r>
+        <w:t>Mặc nhiên tiêu để của bạn phải gây sự chú ý, tuy nhiên không hẳn ai cũng hiểu sự chú ý nghĩa là thế nào. Một tiêu đề gắn với câu hỏi sẽ là tốt, một câu hỏi gắn với lợi ích của khách hàng là tốt hơn, và một câu hỏi liên quan mật thiết đến người thân của khách hàng sẽ là tốt hơn nữa.</w:t>
+      </w:r>
+    </w:p>
+    <w:p>
+      <w:pPr>
+        <w:pStyle w:val="Heading2"/>
+      </w:pPr>
+      <w:r>
+        <w:lastRenderedPageBreak/>
+        <w:t>Giao diện</w:t>
+      </w:r>
+    </w:p>
+    <w:p>
+      <w:r>
+        <w:t>Hãy chắc chắn là bố cục giao diện của bạn là đơn giản và dễ đọc nhất có thể. Mặc dù việc trang trí kiểu chữ font chữ bay bướm hay đồ họa có thể hợp với bạn, nhưng hầu hết những điều đó là không cần thiết với khách hàng của bạn. Chữ in nghiêng, in hoa là khó đọc hơn chữ bình thường, khách hàng có thể dừng lại không đọc sau 1 vài dòng đầu tiên.</w:t>
+      </w:r>
+    </w:p>
+    <w:p>
+      <w:r>
+        <w:t>Hãy chắc chắn rằng bạn có hình ảnh minh họa thực sự phù hợp với tiêu đề bạn đang muốn truyền tải, hình minh họa lớn là tốt, nhưng đừng nhiều chi tiết quá, mọi người sẽ bị phân tâm.</w:t>
+      </w:r>
+    </w:p>
+    <w:p>
+      <w:r>
+        <w:t>Thực tế những giao diện mang phong cách cổ điển, cột và khu vực được chia rõ ràng theo các gird có thể làm bạn không thích. Tuy nhiên hiệu quả truyền tải của chúng là tốt hơn các giao diện khác. Hãy chắc chắn là bạn đang làm cho khách hàng của bạn hài lòng, chứ không phải bản thân bạn hài lòng.</w:t>
+      </w:r>
+    </w:p>
+    <w:p>
+      <w:pPr>
+        <w:pStyle w:val="Heading2"/>
+      </w:pPr>
+      <w:r>
+        <w:t>Đồ họa</w:t>
+      </w:r>
+    </w:p>
+    <w:p>
+      <w:r>
+        <w:t>Càng nhiều video tự chạy, hình ảnh động, các định dang flash thì thời gian tải trang của bạn càng lớn. Nội dung của bạn đến với người truy cập càng trễ, và khả năng họ rời đi là càng lớn.</w:t>
+      </w:r>
+    </w:p>
+    <w:p>
+      <w:r>
+        <w:t>Tránh những văn bản bo viền và nhấp nháy điều đó làm mọi người mất tập chung vào nội dung chính bạn đang hướng đến. Hãy chắc chắn rằng nội dung chính bạn cần truyền tải đặt ở đúng điểm tốt nhất ở màn hình để nhìn, thường đó là góc bên trái trên cùng theo hướng bạn nhìn vào màn hình.</w:t>
+      </w:r>
+    </w:p>
+    <w:p>
+      <w:r>
+        <w:t>Cố gắng không làm cho web của bạn quá dài và phải kéo trang nhiều lần, điều này là cần thiết, nếu nội dung văn bản của bạn lớn, hãy chia nó thành các phần mà người xem trang có thể nhấn nút tiếp theo để đọc phần phía sau.</w:t>
+      </w:r>
+    </w:p>
+    <w:p>
+      <w:r>
+        <w:t>Hãy chắc chắn là web của bạn nhanh nhất, và có thể truy cập trên thiết bị di động phù hợp. Đầu tư 1 hosting có tốc độ nhanh không phải là quá đắt tiền, với khoảng 1000 khách truy cập 1 ngày, bạn chỉ cần dùng hosting khoảng 100 nghìn đồng 1 tháng là website của bạn đã rất rất nhanh rồi.</w:t>
+      </w:r>
+    </w:p>
+    <w:p>
+      <w:r>
+        <w:t>Việc bạn thuê một đơn vị truyền thông chuyên nghiệp, không đồng nghĩa với việc chiến dịch quảng cáo của bạn sẽ hiệu quả. Bạn cần thuê 1 đơn vị truyền thông hiểu bạn, và hiểu khách hàng của bạn.</w:t>
+      </w:r>
+    </w:p>
+    <w:p/>
+    <w:p>
+      <w:pPr>
+        <w:pStyle w:val="Heading1"/>
+      </w:pPr>
+      <w:r>
         <w:t xml:space="preserve">Câu </w:t>
       </w:r>
       <w:r>
@@ -105,11 +239,7 @@
     </w:p>
     <w:p>
       <w:r>
-        <w:t xml:space="preserve">Kinh doanh hay bán hàng online là hình thức được rất nhiều người lựa chọn vì nó có thể mang lại cho chúng ta nhiều lợi ích hơn kinh doanh truyền thống. Tùy vào chiến lược kinh doanh </w:t>
-      </w:r>
-      <w:r>
-        <w:lastRenderedPageBreak/>
-        <w:t>riêng mà người bán triển khai bán trên nhiều kênh khác nhau, đối với nhiều người chủ bắt đầu muốn bán hàng bằng hình thức online đã nhiều lần cân nhắc xem nên chọn kênh bán hàng nào phù hợp với sản phẩm của mình nhất, tốn ít chi phí quảng cáo hơn và đặc biệt là phải ra đơn.</w:t>
+        <w:t>Kinh doanh hay bán hàng online là hình thức được rất nhiều người lựa chọn vì nó có thể mang lại cho chúng ta nhiều lợi ích hơn kinh doanh truyền thống. Tùy vào chiến lược kinh doanh riêng mà người bán triển khai bán trên nhiều kênh khác nhau, đối với nhiều người chủ bắt đầu muốn bán hàng bằng hình thức online đã nhiều lần cân nhắc xem nên chọn kênh bán hàng nào phù hợp với sản phẩm của mình nhất, tốn ít chi phí quảng cáo hơn và đặc biệt là phải ra đơn.</w:t>
       </w:r>
     </w:p>
     <w:p>
@@ -190,6 +320,7 @@
     </w:p>
     <w:p>
       <w:r>
+        <w:lastRenderedPageBreak/>
         <w:t>Khách hàng dễ tìm kiếm, lọc thông tin sản phẩm theo các tiêu chí cụ thể</w:t>
       </w:r>
     </w:p>
@@ -208,7 +339,6 @@
         <w:pStyle w:val="Heading2"/>
       </w:pPr>
       <w:r>
-        <w:lastRenderedPageBreak/>
         <w:t>3</w:t>
       </w:r>
       <w:r>
@@ -346,7 +476,11 @@
     </w:p>
     <w:p>
       <w:r>
-        <w:t>Sau đó, bạn cần tạo ra các video có nội dung cực kỳ hot, độc lạ, giàu tính viral, sáng tạo để tăng lượt view cho tài khoản bán hàng đó. Hiện tại thì video trên TikTok chưa bị bản quyền nhiều, bạn có thể tự quay video, tự làm video theo trend hoặc tự tạo video sáng tạo, xem video nào đang hot thì bắt chước họ.</w:t>
+        <w:t xml:space="preserve">Sau đó, bạn cần tạo ra các video có nội dung cực kỳ hot, độc lạ, giàu tính viral, sáng tạo để tăng lượt view cho tài khoản bán hàng đó. Hiện tại thì video trên TikTok chưa bị bản quyền </w:t>
+      </w:r>
+      <w:r>
+        <w:lastRenderedPageBreak/>
+        <w:t>nhiều, bạn có thể tự quay video, tự làm video theo trend hoặc tự tạo video sáng tạo, xem video nào đang hot thì bắt chước họ.</w:t>
       </w:r>
     </w:p>
     <w:p>
@@ -357,7 +491,6 @@
         </w:rPr>
       </w:pPr>
       <w:r>
-        <w:lastRenderedPageBreak/>
         <w:t>5</w:t>
       </w:r>
       <w:r>
@@ -543,27 +676,355 @@
         </w:rPr>
       </w:pPr>
       <w:r>
+        <w:rPr>
+          <w:shd w:val="clear" w:color="auto" w:fill="FFFFFF"/>
+          <w:lang w:val="en-US"/>
+        </w:rPr>
         <w:t>Câu</w:t>
       </w:r>
       <w:r>
         <w:rPr>
+          <w:shd w:val="clear" w:color="auto" w:fill="FFFFFF"/>
           <w:lang w:val="vi-VN"/>
         </w:rPr>
         <w:t xml:space="preserve"> </w:t>
       </w:r>
       <w:r>
+        <w:rPr>
+          <w:shd w:val="clear" w:color="auto" w:fill="FFFFFF"/>
+        </w:rPr>
+        <w:t>4. Quản trị chuỗi cung ứng như thế nào để giảm thiểu vốn lưu động?</w:t>
+      </w:r>
+    </w:p>
+    <w:p>
+      <w:pPr>
+        <w:pStyle w:val="Heading2"/>
+        <w:rPr>
+          <w:rStyle w:val="Strong"/>
+          <w:b/>
+          <w:bCs w:val="0"/>
+        </w:rPr>
+      </w:pPr>
+      <w:r>
+        <w:lastRenderedPageBreak/>
+        <w:t xml:space="preserve">1. </w:t>
+      </w:r>
+      <w:r>
+        <w:rPr>
+          <w:rStyle w:val="Strong"/>
+          <w:b/>
+          <w:bCs w:val="0"/>
+        </w:rPr>
+        <w:t>Xác định chính xác nhu cầu vốn lưu động của công ty</w:t>
+      </w:r>
+    </w:p>
+    <w:p>
+      <w:pPr>
+        <w:rPr>
+          <w:szCs w:val="26"/>
+        </w:rPr>
+      </w:pPr>
+      <w:r>
+        <w:rPr>
+          <w:szCs w:val="26"/>
+        </w:rPr>
+        <w:t xml:space="preserve">  Công ty cần phải phân tích chính xác các chỉ tiêu tài chính của kỳ trước, những biến động chủ yếu trong vốn lưu động, mức chênh lệch giữa kế hoạch và thực hiện về nhu cầu vốn lưu động ở các kỳ trước. Tiếp đó, dựa trên nhu cầu vốn lưu động đã xác định, công ty cần lên kế hoạch huy động vốn: xác định khả năng tài chính hiện tại của công ty; số vốn còn thiếu; so sánh chi phí huy động vốn từ các nguồn tài trợ để tài trợ để lựa chọn kênh huy động vốn phù hợp, kịp thời, tránh tình trạng thừa vốn, gây lãng phí hoặc thiếu vốn làm gián đoạn hoạt động kinh doanh của công ty, đồng thời hạn chế rủi ro có thể xảy ra.</w:t>
+      </w:r>
+    </w:p>
+    <w:p>
+      <w:pPr>
+        <w:rPr>
+          <w:szCs w:val="26"/>
+        </w:rPr>
+      </w:pPr>
+      <w:r>
+        <w:rPr>
+          <w:szCs w:val="26"/>
+        </w:rPr>
+        <w:t xml:space="preserve">  Khi lập kế hoạch vốn lưu động, công ty phải căn cứ vào kế hoạch vốn kinh doanh đảm bảo cho phù hợp với tình hình thực tế thông qua việc phân tích, tính toán các chỉ tiêu kinh tế, tài chính của kỳ trước cùng với những dự đoán về tình hình hoạt động kinh doanh, khả năng tăng trưởng trong năm tới và những dự kiến về sự biến động của thị trường.</w:t>
+      </w:r>
+    </w:p>
+    <w:p>
+      <w:pPr>
+        <w:pStyle w:val="Heading2"/>
+        <w:rPr>
+          <w:rStyle w:val="Strong"/>
+          <w:b/>
+          <w:bCs w:val="0"/>
+        </w:rPr>
+      </w:pPr>
+      <w:r>
+        <w:t xml:space="preserve">2. </w:t>
+      </w:r>
+      <w:r>
+        <w:rPr>
+          <w:rStyle w:val="Strong"/>
+          <w:b/>
+          <w:bCs w:val="0"/>
+        </w:rPr>
+        <w:t>Chủ động khai thác và sử dụng nguồn vốn kinh doanh và vốn lưu động</w:t>
+      </w:r>
+    </w:p>
+    <w:p>
+      <w:pPr>
+        <w:rPr>
+          <w:szCs w:val="26"/>
+        </w:rPr>
+      </w:pPr>
+      <w:r>
+        <w:rPr>
+          <w:szCs w:val="26"/>
+        </w:rPr>
+        <w:t xml:space="preserve">  Trong điều kiện doanh nghiệp hoạt động được chủ yếu bằng các nguồn vốn huy động từ bên ngoài thì để giảm thiểu chi phí sử dụng vốn, công ty nên linh hoạt tìm các nguồn tài trợ với lãi suất phù hợp. Một số nguồn công ty có thể xem xét huy động như:</w:t>
+      </w:r>
+    </w:p>
+    <w:p>
+      <w:pPr>
+        <w:rPr>
+          <w:szCs w:val="26"/>
+        </w:rPr>
+      </w:pPr>
+      <w:r>
+        <w:rPr>
+          <w:rStyle w:val="Emphasis"/>
+          <w:b/>
+          <w:bCs/>
+          <w:color w:val="000000"/>
+          <w:szCs w:val="26"/>
+        </w:rPr>
+        <w:t>- Vay ngân hàng:</w:t>
+      </w:r>
+      <w:r>
+        <w:rPr>
+          <w:szCs w:val="26"/>
+        </w:rPr>
+        <w:t> Trong những năm gần đây, đứng trước nhu cầu đòi hỏi về vốn thì đây là một nguồn cung cấp vốn quan trọng. Nguồn vốn tín dụng ngân hàng thực chất là vốn bổ sung chứ không phải nguồn vốn thường xuyên tham gia và hình thành nên vốn lưu động của công ty. Mặt khác, công ty cũng nên huy động nguồn vốn trung và dài hạn vì việc sử dụng vốn vay cả ngắn, trung và dài hạn phù hợp sẽ góp phần làm giảm khó khăn tạm thời về vốn, giảm một phần chi phí và tăng lợi nhuận. Tuy nhiên, để huy động được các nguồn vốn từ ngân hàng thì công ty cũng cần phải xây dựng các phương án kinh doanh, các dự án đầu tư khả thi trình lên ngân hàng, thanh toán các khoản nợ gốc và lãi đúng hạn, xây dựng lòng tin ở các ngân hàng.</w:t>
+      </w:r>
+    </w:p>
+    <w:p>
+      <w:pPr>
+        <w:rPr>
+          <w:szCs w:val="26"/>
+        </w:rPr>
+      </w:pPr>
+      <w:r>
+        <w:rPr>
+          <w:rStyle w:val="Emphasis"/>
+          <w:b/>
+          <w:bCs/>
+          <w:color w:val="000000"/>
+          <w:szCs w:val="26"/>
+        </w:rPr>
+        <w:t>- Nguồn vốn liên doanh, liên kết:</w:t>
+      </w:r>
+      <w:r>
+        <w:rPr>
+          <w:szCs w:val="26"/>
+        </w:rPr>
+        <w:t> Đây là hình thức hợp tác mà qua đó các doanh nghiệp không những tăng được vốn cho hoạt động kinh doanh mà còn học tập được kinh nghiệm quản lý, tiếp thu được tiến bộ khoa học kỹ thuật và chuyển giao công nghệ.</w:t>
+      </w:r>
+    </w:p>
+    <w:p>
+      <w:pPr>
+        <w:rPr>
+          <w:szCs w:val="26"/>
+        </w:rPr>
+      </w:pPr>
+      <w:r>
+        <w:rPr>
+          <w:rStyle w:val="Emphasis"/>
+          <w:b/>
+          <w:bCs/>
+          <w:color w:val="000000"/>
+          <w:szCs w:val="26"/>
+        </w:rPr>
+        <w:lastRenderedPageBreak/>
+        <w:t>- Vốn chiếm dụng:</w:t>
+      </w:r>
+      <w:r>
+        <w:rPr>
+          <w:szCs w:val="26"/>
+        </w:rPr>
+        <w:t> Thực chất đây là các khoản phải trả người bán, người mua trả tiền trước, các khoản phải trả khác. Đây không thể được coi là nguồn vốn huy động chính nhưng khi sử dụng khoản vốn này công ty không phải trả chi phí sử dụng, nhưng không vì thế mà công ty lạm dụng nó vì đây là nguồn vốn mà doanh nghiệp chỉ có thể chiếm dụng tạm thời.</w:t>
+      </w:r>
+    </w:p>
+    <w:p>
+      <w:pPr>
+        <w:pStyle w:val="Heading2"/>
+        <w:rPr>
+          <w:rStyle w:val="Strong"/>
+          <w:b/>
+          <w:bCs w:val="0"/>
+        </w:rPr>
+      </w:pPr>
+      <w:r>
+        <w:t xml:space="preserve">3. </w:t>
+      </w:r>
+      <w:r>
+        <w:rPr>
+          <w:rStyle w:val="Strong"/>
+          <w:b/>
+          <w:bCs w:val="0"/>
+        </w:rPr>
+        <w:t>Tăng cường công tác quản lý các khoản phải thu, hạn chế tối đa lượng vốn bị chiếm dụng</w:t>
+      </w:r>
+    </w:p>
+    <w:p>
+      <w:pPr>
+        <w:rPr>
+          <w:szCs w:val="26"/>
+        </w:rPr>
+      </w:pPr>
+      <w:r>
+        <w:rPr>
+          <w:szCs w:val="26"/>
+        </w:rPr>
+        <w:t xml:space="preserve">  Với những khách hàng mua lẻ với khối lượng nhỏ, công ty tiếp tục thực hiện chính sách “mua đứt bán đoạn”, không để nợ hoặc chỉ cung cấp chiết khấu ở mức thấp với những khách hàng nhỏ nhưng thường xuyên.</w:t>
+      </w:r>
+    </w:p>
+    <w:p>
+      <w:pPr>
+        <w:rPr>
+          <w:szCs w:val="26"/>
+        </w:rPr>
+      </w:pPr>
+      <w:r>
+        <w:rPr>
+          <w:szCs w:val="26"/>
+        </w:rPr>
+        <w:t xml:space="preserve">  Với những khách hàng lớn, trước khi ký hợp đồng, công ty cần phân loại khách hàng, tìm hiểu kỹ về khả năng thanh toán của họ. Hợp đồng luôn phải quy định chặt chẽ về thời gian, phương thức thanh toan và hình thức phạt khi vi phạm hợp đồng.</w:t>
+      </w:r>
+    </w:p>
+    <w:p>
+      <w:pPr>
+        <w:pStyle w:val="Heading2"/>
+        <w:rPr>
+          <w:rStyle w:val="Strong"/>
+          <w:b/>
+          <w:bCs w:val="0"/>
+        </w:rPr>
+      </w:pPr>
+      <w:r>
+        <w:t xml:space="preserve">4. </w:t>
+      </w:r>
+      <w:r>
+        <w:rPr>
+          <w:rStyle w:val="Strong"/>
+          <w:b/>
+          <w:bCs w:val="0"/>
+        </w:rPr>
+        <w:t>Tổ chức tốt việc tiêu thụ nhằm đẩy nhanh tốc độ luân chuyển vốn lưu động</w:t>
+      </w:r>
+    </w:p>
+    <w:p>
+      <w:pPr>
+        <w:rPr>
+          <w:szCs w:val="26"/>
+        </w:rPr>
+      </w:pPr>
+      <w:r>
+        <w:rPr>
+          <w:szCs w:val="26"/>
+        </w:rPr>
+        <w:t>- Xây dựng và mở rộng hệ thống dịch vụ ở những thị trường đang có nhu cầu thông qua công tác nghiên cứu thị trường, tìm hiểu thị hiếu của khách hàng.</w:t>
+      </w:r>
+    </w:p>
+    <w:p>
+      <w:pPr>
+        <w:rPr>
+          <w:szCs w:val="26"/>
+        </w:rPr>
+      </w:pPr>
+      <w:r>
+        <w:rPr>
+          <w:szCs w:val="26"/>
+        </w:rPr>
+        <w:t>- Thực hiện phương châm khách hàng là thượng đế, áp dụng chính sách ưu tiên về giá cả, điều kiện thanh toán và phương tiện vận chuyển với những đơn vị mua hàng nhiều, thường xuyên hay có khoảng cách vận chuyển xa.</w:t>
+      </w:r>
+    </w:p>
+    <w:p>
+      <w:pPr>
+        <w:rPr>
+          <w:szCs w:val="26"/>
+        </w:rPr>
+      </w:pPr>
+      <w:r>
+        <w:rPr>
+          <w:szCs w:val="26"/>
+        </w:rPr>
+        <w:t>- Tăng cường quan hệ hợp tác, mở rộng thị trường tiêu thụ, đẩy mạnh công tác tiếp thị, nghiên cứu thị trường, nắm bắt thị hiếu của khách hàng đồng thời thiết lập hệ thống cửa hàng, đại lý phân phối tiêu thụ trên diện rộng.</w:t>
+      </w:r>
+    </w:p>
+    <w:p>
+      <w:pPr>
+        <w:pStyle w:val="Heading2"/>
+        <w:rPr>
+          <w:rStyle w:val="Strong"/>
+          <w:b/>
+          <w:bCs w:val="0"/>
+        </w:rPr>
+      </w:pPr>
+      <w:r>
         <w:t xml:space="preserve">5. </w:t>
       </w:r>
       <w:r>
         <w:rPr>
+          <w:rStyle w:val="Strong"/>
+          <w:b/>
+          <w:bCs w:val="0"/>
+        </w:rPr>
+        <w:t>Có biện pháp phòng ngừa những rủi ro có thể xảy ra</w:t>
+      </w:r>
+    </w:p>
+    <w:p>
+      <w:pPr>
+        <w:rPr>
+          <w:szCs w:val="26"/>
+        </w:rPr>
+      </w:pPr>
+      <w:r>
+        <w:rPr>
+          <w:szCs w:val="26"/>
+        </w:rPr>
+        <w:t xml:space="preserve">  Những rủi ro bất thường trong kinh doanh như: nền kinh tế lạm phát, giá cả thị trường tăng,… là những yếu tố khó dự đoán trước. Vì vậy, để hạn chế phần nào những tổn thất có thể xảy ra, công ty cần phải thực hiện các biện pháp phòng ngừa để khi vốn kinh doanh nói chung và vốn lưu động nói riêng bị hao hụt, công ty có thể có ngay nguồn bù đắp, đảm bảo cho quá trình hoạt động kinh doanh diễn ra liên tục.</w:t>
+      </w:r>
+    </w:p>
+    <w:p>
+      <w:pPr>
+        <w:rPr>
+          <w:szCs w:val="26"/>
+        </w:rPr>
+      </w:pPr>
+    </w:p>
+    <w:p>
+      <w:pPr>
+        <w:pStyle w:val="Heading1"/>
+        <w:rPr>
           <w:shd w:val="clear" w:color="auto" w:fill="FFFFFF"/>
         </w:rPr>
+      </w:pPr>
+      <w:r>
+        <w:lastRenderedPageBreak/>
+        <w:t>Câu</w:t>
+      </w:r>
+      <w:r>
+        <w:rPr>
+          <w:lang w:val="vi-VN"/>
+        </w:rPr>
+        <w:t xml:space="preserve"> </w:t>
+      </w:r>
+      <w:r>
+        <w:t xml:space="preserve">5. </w:t>
+      </w:r>
+      <w:r>
+        <w:rPr>
+          <w:shd w:val="clear" w:color="auto" w:fill="FFFFFF"/>
+        </w:rPr>
         <w:t>Cho biết những nguyên tắc quan trọng trong quản trị tài chính công ty khởi nghiệp?</w:t>
       </w:r>
     </w:p>
     <w:p>
       <w:r>
-        <w:lastRenderedPageBreak/>
         <w:t>Khởi nghiệp chưa bao giờ là công việc dễ dàng khi mà thực tế, có hơn 90% startup thất bại. Trong vô vàn những lý do thì một trong số đó, rất quan trọng, là việc các doanh nghiệp khởi nghiệp khủng hoảng trong vấn đề quản lý tài chính doanh nghiệp</w:t>
       </w:r>
     </w:p>
@@ -662,6 +1123,7 @@
     </w:p>
     <w:p>
       <w:r>
+        <w:lastRenderedPageBreak/>
         <w:t>Trước khi đầu tư, hãy chắc chắn rằng bạn có sự </w:t>
       </w:r>
       <w:hyperlink r:id="rId9" w:tgtFrame="_blank" w:history="1">
@@ -681,7 +1143,6 @@
     </w:p>
     <w:p>
       <w:r>
-        <w:lastRenderedPageBreak/>
         <w:t>Do đó lời khuyên cho bạn là: “Khi bước chân vào một thị trường, hãy đánh giá mức độ tiềm năng và khả năng thu hồi lợi nhuận của mình, đừng đầu tư lãng phí mà không có kết quả. Tốt hơn hết là bạn nên có một </w:t>
       </w:r>
       <w:r>
@@ -800,12 +1261,15 @@
     </w:p>
     <w:p>
       <w:r>
-        <w:t>Nếu quản lý tài chính chi tiêu lớn hơn dự đoán mà không mang lại doanh thu tăng nhanh như dự kiến thì các nhà đầu tư nguồn vốn có thể đánh giá doanh nghiệp đó không phải là một khoản đầu tư có lợi. Họ có thể gặp nhiều rủi ro khi đầu tư và sẽ quyết định không đầu tư nguồn vốn vào doanh nghiệp.  </w:t>
-      </w:r>
-    </w:p>
-    <w:p>
+        <w:t xml:space="preserve">Nếu quản lý tài chính chi tiêu lớn hơn dự đoán mà không mang lại doanh thu tăng nhanh như dự kiến thì các nhà đầu tư nguồn vốn có thể đánh giá doanh nghiệp đó không phải là một </w:t>
+      </w:r>
       <w:r>
         <w:lastRenderedPageBreak/>
+        <w:t>khoản đầu tư có lợi. Họ có thể gặp nhiều rủi ro khi đầu tư và sẽ quyết định không đầu tư nguồn vốn vào doanh nghiệp.  </w:t>
+      </w:r>
+    </w:p>
+    <w:p>
+      <w:r>
         <w:t>Ngoài ra, trong nội bộ doanh nghiệp cần kết hợp chặt chẽ hoạt động quản lý tài chính giữa bộ phận tài chính với các phòng ban khác, vì từ đó doanh nghiệp sẽ kiểm soát được nguồn chi phí cố định và chi phí biến đổi, </w:t>
       </w:r>
       <w:r>
@@ -915,6 +1379,7 @@
     </w:p>
     <w:p>
       <w:r>
+        <w:lastRenderedPageBreak/>
         <w:t>Thông qua kết quả báo cáo, bạn sẽ biết rằng biết liệu doanh nghiệp của bạn đang hoạt động kém hay hoạt động ở mức tối ưu. Và từ những căn cứ quan trọng đó, bạn sẽ đưa ra </w:t>
       </w:r>
       <w:r>
@@ -924,17 +1389,7 @@
           <w:bCs w:val="0"/>
           <w:szCs w:val="26"/>
         </w:rPr>
-        <w:t xml:space="preserve">chiến lược </w:t>
-      </w:r>
-      <w:r>
-        <w:rPr>
-          <w:rStyle w:val="Strong"/>
-          <w:b w:val="0"/>
-          <w:bCs w:val="0"/>
-          <w:szCs w:val="26"/>
-        </w:rPr>
-        <w:lastRenderedPageBreak/>
-        <w:t>quản lý tài chính</w:t>
+        <w:t>chiến lược quản lý tài chính</w:t>
       </w:r>
       <w:r>
         <w:t> phù hợp cho doanh nghiệp theo dòng chảy kinh doanh. Một số chuyên gia tài chính tin rằng đây là cách tốt nhất để theo dõi dòng tiền, lợi nhuận và các yếu tố tài chính khác, giúp doanh nghiệp bạn có </w:t>
@@ -1143,7 +1598,16 @@
           <w:sz w:val="26"/>
           <w:szCs w:val="26"/>
         </w:rPr>
-        <w:t>Do vậy, trước khi xây dựng kế hoạch kinh doanh về thiết kế web, nên tham khảo các mô hình kinh doanh tương tự thông qua nghiên cứu báo cáo tài chính của các công ty đã niêm yết trên thị trường chứng khoán, dữ liệu tổng hợp từ các công ty kiểm toán, hoặc các mối quan hệ cá nhân. Sau đó đối chiếu với những điểm tương đồng, khác biệt với công ty mình để xác định mức độ, tiêu chuẩn định phí và tỷ lệ biến phí trên doanh thu sao cho phù hợp. Nhờ vậy sẽ xác định được doanh thu hòa vốn hợp lý, có thể cạnh tranh được khi chào giá bán sản phẩm, đồng thời đảm bảo được lợi nhuận.</w:t>
+        <w:t xml:space="preserve">Do vậy, trước khi xây dựng kế hoạch kinh doanh về thiết kế web, nên tham khảo các mô hình kinh doanh tương tự thông qua nghiên cứu báo cáo tài chính của các công ty đã niêm yết trên thị trường chứng khoán, dữ liệu tổng hợp từ các công ty kiểm toán, hoặc các mối quan hệ cá nhân. Sau đó đối chiếu với những điểm tương đồng, khác biệt với công ty mình để xác định mức độ, tiêu chuẩn định phí và tỷ lệ biến phí trên doanh thu sao cho phù hợp. </w:t>
+      </w:r>
+      <w:r>
+        <w:rPr>
+          <w:rFonts w:ascii="Times New Roman" w:hAnsi="Times New Roman" w:cs="Times New Roman"/>
+          <w:sz w:val="26"/>
+          <w:szCs w:val="26"/>
+        </w:rPr>
+        <w:lastRenderedPageBreak/>
+        <w:t>Nhờ vậy sẽ xác định được doanh thu hòa vốn hợp lý, có thể cạnh tranh được khi chào giá bán sản phẩm, đồng thời đảm bảo được lợi nhuận.</w:t>
       </w:r>
     </w:p>
     <w:p>
@@ -1187,7 +1651,6 @@
           <w:sz w:val="24"/>
           <w:szCs w:val="24"/>
         </w:rPr>
-        <w:lastRenderedPageBreak/>
         <w:t>Công ty khởi nghiệp thường gặp phải những rủi ro liên quan đến pháp lý, vận hành doanh nghiệp và khả năng thực thi các mục tiêu, kế hoạch ban đầu.</w:t>
       </w:r>
       <w:r>
@@ -1510,7 +1973,7 @@
         <v:path o:extrusionok="f" gradientshapeok="t" o:connecttype="rect"/>
         <o:lock v:ext="edit" aspectratio="t"/>
       </v:shapetype>
-      <v:shape id="_x0000_i1111" type="#_x0000_t75" style="width:11.45pt;height:11.45pt" o:bullet="t">
+      <v:shape id="_x0000_i1085" type="#_x0000_t75" style="width:11.45pt;height:11.45pt" o:bullet="t">
         <v:imagedata r:id="rId1" o:title="mso6CF7"/>
       </v:shape>
     </w:pict>
@@ -4871,6 +5334,17 @@
       </w:tblBorders>
     </w:tblPr>
   </w:style>
+  <w:style w:type="character" w:styleId="Emphasis">
+    <w:name w:val="Emphasis"/>
+    <w:basedOn w:val="DefaultParagraphFont"/>
+    <w:uiPriority w:val="20"/>
+    <w:qFormat/>
+    <w:rsid w:val="00922D57"/>
+    <w:rPr>
+      <w:i/>
+      <w:iCs/>
+    </w:rPr>
+  </w:style>
 </w:styles>
 </file>
 

</xml_diff>